<commit_message>
Añadido Cart en Postman
</commit_message>
<xml_diff>
--- a/Consigna Proyecto Final Curso Backend.docx
+++ b/Consigna Proyecto Final Curso Backend.docx
@@ -4,7 +4,7 @@
   <w:body>
     <w:p>
       <w:pPr>
-        <w:pStyle w:val="Normal1"/>
+        <w:pStyle w:val="LOnormal"/>
         <w:jc w:val="center"/>
         <w:rPr>
           <w:rFonts w:ascii="Anton" w:hAnsi="Anton" w:eastAsia="Anton" w:cs="Anton"/>
@@ -26,7 +26,7 @@
     </w:p>
     <w:p>
       <w:pPr>
-        <w:pStyle w:val="Normal1"/>
+        <w:pStyle w:val="LOnormal"/>
         <w:jc w:val="center"/>
         <w:rPr>
           <w:rFonts w:ascii="Anton" w:hAnsi="Anton" w:eastAsia="Anton" w:cs="Anton"/>
@@ -48,7 +48,7 @@
     </w:p>
     <w:p>
       <w:pPr>
-        <w:pStyle w:val="Normal1"/>
+        <w:pStyle w:val="LOnormal"/>
         <w:jc w:val="center"/>
         <w:rPr>
           <w:rFonts w:ascii="Helvetica Neue Light" w:hAnsi="Helvetica Neue Light" w:eastAsia="Helvetica Neue Light" w:cs="Helvetica Neue Light"/>
@@ -66,7 +66,7 @@
     </w:p>
     <w:p>
       <w:pPr>
-        <w:pStyle w:val="Normal1"/>
+        <w:pStyle w:val="LOnormal"/>
         <w:ind w:left="0" w:hanging="0"/>
         <w:rPr>
           <w:rFonts w:ascii="Helvetica Neue Light" w:hAnsi="Helvetica Neue Light" w:eastAsia="Helvetica Neue Light" w:cs="Helvetica Neue Light"/>
@@ -102,7 +102,7 @@
     </w:p>
     <w:p>
       <w:pPr>
-        <w:pStyle w:val="Normal1"/>
+        <w:pStyle w:val="LOnormal"/>
         <w:rPr>
           <w:rFonts w:ascii="Helvetica Neue Light" w:hAnsi="Helvetica Neue Light" w:eastAsia="Helvetica Neue Light" w:cs="Helvetica Neue Light"/>
           <w:sz w:val="24"/>
@@ -119,7 +119,7 @@
     </w:p>
     <w:p>
       <w:pPr>
-        <w:pStyle w:val="Normal1"/>
+        <w:pStyle w:val="LOnormal"/>
         <w:rPr>
           <w:rFonts w:ascii="Helvetica Neue Light" w:hAnsi="Helvetica Neue Light" w:eastAsia="Helvetica Neue Light" w:cs="Helvetica Neue Light"/>
           <w:sz w:val="24"/>
@@ -136,7 +136,7 @@
     </w:p>
     <w:p>
       <w:pPr>
-        <w:pStyle w:val="Normal1"/>
+        <w:pStyle w:val="LOnormal"/>
         <w:ind w:left="0" w:hanging="0"/>
         <w:rPr>
           <w:rFonts w:ascii="Anton" w:hAnsi="Anton" w:eastAsia="Anton" w:cs="Anton"/>
@@ -155,7 +155,7 @@
     </w:p>
     <w:p>
       <w:pPr>
-        <w:pStyle w:val="Normal1"/>
+        <w:pStyle w:val="LOnormal"/>
         <w:ind w:left="0" w:hanging="0"/>
         <w:rPr>
           <w:rFonts w:ascii="Anton" w:hAnsi="Anton" w:eastAsia="Anton" w:cs="Anton"/>
@@ -173,7 +173,7 @@
     </w:p>
     <w:p>
       <w:pPr>
-        <w:pStyle w:val="Normal1"/>
+        <w:pStyle w:val="LOnormal"/>
         <w:numPr>
           <w:ilvl w:val="0"/>
           <w:numId w:val="1"/>
@@ -193,20 +193,21 @@
           <w:szCs w:val="24"/>
           <w:highlight w:val="yellow"/>
         </w:rPr>
-        <w:t xml:space="preserve">Contendrá las rutas necesarias que permitan listar los productos existentes, ingresar productos nuevos, borrar y modificar sus detalles, </w:t>
+        <w:t>Contendrá las rutas necesarias que permitan listar los productos existentes, ingresar productos nuevos, borrar y modificar sus detalle</w:t>
       </w:r>
       <w:r>
         <w:rPr>
           <w:rFonts w:eastAsia="Helvetica Neue Light" w:cs="Helvetica Neue Light" w:ascii="Helvetica Neue Light" w:hAnsi="Helvetica Neue Light"/>
           <w:sz w:val="24"/>
           <w:szCs w:val="24"/>
-        </w:rPr>
-        <w:t>así como interactuar con el carrito de compras.</w:t>
+          <w:highlight w:val="yellow"/>
+        </w:rPr>
+        <w:t>s, así como interactuar con el carrito de compras.</w:t>
       </w:r>
     </w:p>
     <w:p>
       <w:pPr>
-        <w:pStyle w:val="Normal1"/>
+        <w:pStyle w:val="LOnormal"/>
         <w:numPr>
           <w:ilvl w:val="0"/>
           <w:numId w:val="1"/>
@@ -228,7 +229,7 @@
     </w:p>
     <w:p>
       <w:pPr>
-        <w:pStyle w:val="Normal1"/>
+        <w:pStyle w:val="LOnormal"/>
         <w:numPr>
           <w:ilvl w:val="0"/>
           <w:numId w:val="1"/>
@@ -252,7 +253,7 @@
     </w:p>
     <w:p>
       <w:pPr>
-        <w:pStyle w:val="Normal1"/>
+        <w:pStyle w:val="LOnormal"/>
         <w:numPr>
           <w:ilvl w:val="0"/>
           <w:numId w:val="1"/>
@@ -274,7 +275,7 @@
     </w:p>
     <w:p>
       <w:pPr>
-        <w:pStyle w:val="Normal1"/>
+        <w:pStyle w:val="LOnormal"/>
         <w:numPr>
           <w:ilvl w:val="0"/>
           <w:numId w:val="1"/>
@@ -296,7 +297,7 @@
     </w:p>
     <w:p>
       <w:pPr>
-        <w:pStyle w:val="Normal1"/>
+        <w:pStyle w:val="LOnormal"/>
         <w:numPr>
           <w:ilvl w:val="0"/>
           <w:numId w:val="1"/>
@@ -318,7 +319,7 @@
     </w:p>
     <w:p>
       <w:pPr>
-        <w:pStyle w:val="Normal1"/>
+        <w:pStyle w:val="LOnormal"/>
         <w:numPr>
           <w:ilvl w:val="0"/>
           <w:numId w:val="1"/>
@@ -351,7 +352,7 @@
     </w:p>
     <w:p>
       <w:pPr>
-        <w:pStyle w:val="Normal1"/>
+        <w:pStyle w:val="LOnormal"/>
         <w:numPr>
           <w:ilvl w:val="0"/>
           <w:numId w:val="1"/>
@@ -373,7 +374,7 @@
     </w:p>
     <w:p>
       <w:pPr>
-        <w:pStyle w:val="Normal1"/>
+        <w:pStyle w:val="LOnormal"/>
         <w:numPr>
           <w:ilvl w:val="0"/>
           <w:numId w:val="1"/>
@@ -397,7 +398,7 @@
     </w:p>
     <w:p>
       <w:pPr>
-        <w:pStyle w:val="Normal1"/>
+        <w:pStyle w:val="LOnormal"/>
         <w:numPr>
           <w:ilvl w:val="0"/>
           <w:numId w:val="1"/>
@@ -421,7 +422,7 @@
     </w:p>
     <w:p>
       <w:pPr>
-        <w:pStyle w:val="Normal1"/>
+        <w:pStyle w:val="LOnormal"/>
         <w:numPr>
           <w:ilvl w:val="0"/>
           <w:numId w:val="1"/>
@@ -440,20 +441,21 @@
           <w:szCs w:val="24"/>
           <w:highlight w:val="yellow"/>
         </w:rPr>
-        <w:t>Se enviará un mail a una casilla configurable, por cada registro nuevo de usuario</w:t>
+        <w:t>Se enviará un mail a una casilla configurable, por cada registro n</w:t>
       </w:r>
       <w:r>
         <w:rPr>
           <w:rFonts w:eastAsia="Helvetica Neue Light" w:cs="Helvetica Neue Light" w:ascii="Helvetica Neue Light" w:hAnsi="Helvetica Neue Light"/>
           <w:sz w:val="24"/>
           <w:szCs w:val="24"/>
-        </w:rPr>
-        <w:t xml:space="preserve"> y con cada orden de compra generada.</w:t>
+          <w:highlight w:val="yellow"/>
+        </w:rPr>
+        <w:t>uevo de usuario y con cada orden de compra generada.</w:t>
       </w:r>
     </w:p>
     <w:p>
       <w:pPr>
-        <w:pStyle w:val="Normal1"/>
+        <w:pStyle w:val="LOnormal"/>
         <w:numPr>
           <w:ilvl w:val="0"/>
           <w:numId w:val="1"/>
@@ -477,7 +479,7 @@
     </w:p>
     <w:p>
       <w:pPr>
-        <w:pStyle w:val="Normal1"/>
+        <w:pStyle w:val="LOnormal"/>
         <w:numPr>
           <w:ilvl w:val="0"/>
           <w:numId w:val="1"/>
@@ -501,7 +503,7 @@
     </w:p>
     <w:p>
       <w:pPr>
-        <w:pStyle w:val="Normal1"/>
+        <w:pStyle w:val="LOnormal"/>
         <w:ind w:left="720" w:hanging="0"/>
         <w:rPr>
           <w:rFonts w:ascii="Helvetica Neue Light" w:hAnsi="Helvetica Neue Light" w:eastAsia="Helvetica Neue Light" w:cs="Helvetica Neue Light"/>
@@ -522,7 +524,7 @@
     </w:p>
     <w:p>
       <w:pPr>
-        <w:pStyle w:val="Normal1"/>
+        <w:pStyle w:val="LOnormal"/>
         <w:ind w:left="720" w:hanging="0"/>
         <w:rPr>
           <w:rFonts w:ascii="Helvetica Neue Light" w:hAnsi="Helvetica Neue Light" w:eastAsia="Helvetica Neue Light" w:cs="Helvetica Neue Light"/>
@@ -540,7 +542,7 @@
     </w:p>
     <w:p>
       <w:pPr>
-        <w:pStyle w:val="Normal1"/>
+        <w:pStyle w:val="LOnormal"/>
         <w:widowControl w:val="false"/>
         <w:spacing w:lineRule="auto" w:line="240"/>
         <w:rPr>
@@ -590,7 +592,7 @@
           </w:tcPr>
           <w:p>
             <w:pPr>
-              <w:pStyle w:val="Normal1"/>
+              <w:pStyle w:val="LOnormal"/>
               <w:widowControl w:val="false"/>
               <w:spacing w:lineRule="auto" w:line="240"/>
               <w:rPr>
@@ -628,7 +630,7 @@
           </w:tcPr>
           <w:p>
             <w:pPr>
-              <w:pStyle w:val="Normal1"/>
+              <w:pStyle w:val="LOnormal"/>
               <w:numPr>
                 <w:ilvl w:val="0"/>
                 <w:numId w:val="5"/>
@@ -651,7 +653,7 @@
           </w:p>
           <w:p>
             <w:pPr>
-              <w:pStyle w:val="Normal1"/>
+              <w:pStyle w:val="LOnormal"/>
               <w:numPr>
                 <w:ilvl w:val="0"/>
                 <w:numId w:val="5"/>
@@ -674,7 +676,7 @@
           </w:p>
           <w:p>
             <w:pPr>
-              <w:pStyle w:val="Normal1"/>
+              <w:pStyle w:val="LOnormal"/>
               <w:numPr>
                 <w:ilvl w:val="0"/>
                 <w:numId w:val="5"/>
@@ -697,7 +699,7 @@
           </w:p>
           <w:p>
             <w:pPr>
-              <w:pStyle w:val="Normal1"/>
+              <w:pStyle w:val="LOnormal"/>
               <w:numPr>
                 <w:ilvl w:val="0"/>
                 <w:numId w:val="5"/>
@@ -720,7 +722,7 @@
           </w:p>
           <w:p>
             <w:pPr>
-              <w:pStyle w:val="Normal1"/>
+              <w:pStyle w:val="LOnormal"/>
               <w:numPr>
                 <w:ilvl w:val="0"/>
                 <w:numId w:val="5"/>
@@ -743,7 +745,7 @@
           </w:p>
           <w:p>
             <w:pPr>
-              <w:pStyle w:val="Normal1"/>
+              <w:pStyle w:val="LOnormal"/>
               <w:numPr>
                 <w:ilvl w:val="0"/>
                 <w:numId w:val="5"/>
@@ -766,7 +768,7 @@
           </w:p>
           <w:p>
             <w:pPr>
-              <w:pStyle w:val="Normal1"/>
+              <w:pStyle w:val="LOnormal"/>
               <w:numPr>
                 <w:ilvl w:val="0"/>
                 <w:numId w:val="5"/>
@@ -790,7 +792,7 @@
           </w:p>
           <w:p>
             <w:pPr>
-              <w:pStyle w:val="Normal1"/>
+              <w:pStyle w:val="LOnormal"/>
               <w:numPr>
                 <w:ilvl w:val="0"/>
                 <w:numId w:val="5"/>
@@ -814,7 +816,7 @@
           </w:p>
           <w:p>
             <w:pPr>
-              <w:pStyle w:val="Normal1"/>
+              <w:pStyle w:val="LOnormal"/>
               <w:numPr>
                 <w:ilvl w:val="0"/>
                 <w:numId w:val="5"/>
@@ -838,7 +840,7 @@
           </w:p>
           <w:p>
             <w:pPr>
-              <w:pStyle w:val="Normal1"/>
+              <w:pStyle w:val="LOnormal"/>
               <w:rPr>
                 <w:rFonts w:ascii="Helvetica Neue Light" w:hAnsi="Helvetica Neue Light" w:eastAsia="Helvetica Neue Light" w:cs="Helvetica Neue Light"/>
                 <w:sz w:val="24"/>
@@ -858,7 +860,7 @@
     </w:tbl>
     <w:p>
       <w:pPr>
-        <w:pStyle w:val="Normal1"/>
+        <w:pStyle w:val="LOnormal"/>
         <w:widowControl w:val="false"/>
         <w:spacing w:lineRule="auto" w:line="240"/>
         <w:rPr>
@@ -877,7 +879,7 @@
     </w:p>
     <w:p>
       <w:pPr>
-        <w:pStyle w:val="Normal1"/>
+        <w:pStyle w:val="LOnormal"/>
         <w:widowControl w:val="false"/>
         <w:spacing w:lineRule="auto" w:line="240"/>
         <w:rPr>
@@ -896,7 +898,7 @@
     </w:p>
     <w:p>
       <w:pPr>
-        <w:pStyle w:val="Normal1"/>
+        <w:pStyle w:val="LOnormal"/>
         <w:widowControl w:val="false"/>
         <w:spacing w:lineRule="auto" w:line="240"/>
         <w:rPr>
@@ -946,11 +948,10 @@
           </w:tcPr>
           <w:p>
             <w:pPr>
-              <w:pStyle w:val="Normal1"/>
+              <w:pStyle w:val="LOnormal"/>
               <w:keepNext w:val="false"/>
               <w:keepLines w:val="false"/>
               <w:widowControl w:val="false"/>
-              <w:pBdr/>
               <w:shd w:val="clear" w:fill="auto"/>
               <w:spacing w:lineRule="auto" w:line="240" w:before="0" w:after="0"/>
               <w:ind w:left="0" w:right="0" w:hanging="0"/>
@@ -1007,7 +1008,7 @@
           </w:tcPr>
           <w:p>
             <w:pPr>
-              <w:pStyle w:val="Normal1"/>
+              <w:pStyle w:val="LOnormal"/>
               <w:numPr>
                 <w:ilvl w:val="0"/>
                 <w:numId w:val="3"/>
@@ -1048,7 +1049,7 @@
           </w:p>
           <w:p>
             <w:pPr>
-              <w:pStyle w:val="Normal1"/>
+              <w:pStyle w:val="LOnormal"/>
               <w:numPr>
                 <w:ilvl w:val="1"/>
                 <w:numId w:val="3"/>
@@ -1070,7 +1071,7 @@
           </w:p>
           <w:p>
             <w:pPr>
-              <w:pStyle w:val="Normal1"/>
+              <w:pStyle w:val="LOnormal"/>
               <w:numPr>
                 <w:ilvl w:val="1"/>
                 <w:numId w:val="3"/>
@@ -1092,7 +1093,7 @@
           </w:p>
           <w:p>
             <w:pPr>
-              <w:pStyle w:val="Normal1"/>
+              <w:pStyle w:val="LOnormal"/>
               <w:numPr>
                 <w:ilvl w:val="1"/>
                 <w:numId w:val="3"/>
@@ -1124,7 +1125,7 @@
           </w:p>
           <w:p>
             <w:pPr>
-              <w:pStyle w:val="Normal1"/>
+              <w:pStyle w:val="LOnormal"/>
               <w:numPr>
                 <w:ilvl w:val="1"/>
                 <w:numId w:val="3"/>
@@ -1184,23 +1185,22 @@
           </w:p>
           <w:p>
             <w:pPr>
-              <w:pStyle w:val="Normal1"/>
+              <w:pStyle w:val="LOnormal"/>
               <w:numPr>
                 <w:ilvl w:val="1"/>
                 <w:numId w:val="3"/>
               </w:numPr>
               <w:ind w:left="1440" w:hanging="360"/>
               <w:rPr>
-                <w:rFonts w:ascii="Helvetica Neue Light" w:hAnsi="Helvetica Neue Light" w:eastAsia="Helvetica Neue Light" w:cs="Helvetica Neue Light"/>
-                <w:sz w:val="24"/>
-                <w:szCs w:val="24"/>
-              </w:rPr>
-            </w:pPr>
-            <w:r>
-              <w:rPr>
-                <w:rFonts w:eastAsia="Helvetica Neue Light" w:cs="Helvetica Neue Light" w:ascii="Helvetica Neue Light" w:hAnsi="Helvetica Neue Light"/>
-                <w:sz w:val="24"/>
-                <w:szCs w:val="24"/>
+                <w:highlight w:val="yellow"/>
+              </w:rPr>
+            </w:pPr>
+            <w:r>
+              <w:rPr>
+                <w:rFonts w:eastAsia="Helvetica Neue Light" w:cs="Helvetica Neue Light" w:ascii="Helvetica Neue Light" w:hAnsi="Helvetica Neue Light"/>
+                <w:sz w:val="24"/>
+                <w:szCs w:val="24"/>
+                <w:highlight w:val="yellow"/>
               </w:rPr>
               <w:t xml:space="preserve">La ruta </w:t>
             </w:r>
@@ -1210,6 +1210,7 @@
                 <w:b/>
                 <w:sz w:val="24"/>
                 <w:szCs w:val="24"/>
+                <w:highlight w:val="yellow"/>
               </w:rPr>
               <w:t>/productos/:categoria</w:t>
             </w:r>
@@ -1218,13 +1219,14 @@
                 <w:rFonts w:eastAsia="Helvetica Neue Light" w:cs="Helvetica Neue Light" w:ascii="Helvetica Neue Light" w:hAnsi="Helvetica Neue Light"/>
                 <w:sz w:val="24"/>
                 <w:szCs w:val="24"/>
+                <w:highlight w:val="yellow"/>
               </w:rPr>
               <w:t xml:space="preserve"> devolverá los productos por la categoría requerida.</w:t>
             </w:r>
           </w:p>
           <w:p>
             <w:pPr>
-              <w:pStyle w:val="Normal1"/>
+              <w:pStyle w:val="LOnormal"/>
               <w:numPr>
                 <w:ilvl w:val="1"/>
                 <w:numId w:val="3"/>
@@ -1264,7 +1266,7 @@
           </w:p>
           <w:p>
             <w:pPr>
-              <w:pStyle w:val="Normal1"/>
+              <w:pStyle w:val="LOnormal"/>
               <w:numPr>
                 <w:ilvl w:val="1"/>
                 <w:numId w:val="3"/>
@@ -1304,7 +1306,7 @@
           </w:p>
           <w:p>
             <w:pPr>
-              <w:pStyle w:val="Normal1"/>
+              <w:pStyle w:val="LOnormal"/>
               <w:ind w:left="1440" w:hanging="0"/>
               <w:rPr>
                 <w:rFonts w:ascii="Helvetica Neue Light" w:hAnsi="Helvetica Neue Light" w:eastAsia="Helvetica Neue Light" w:cs="Helvetica Neue Light"/>
@@ -1322,16 +1324,14 @@
           </w:p>
           <w:p>
             <w:pPr>
-              <w:pStyle w:val="Normal1"/>
+              <w:pStyle w:val="LOnormal"/>
               <w:numPr>
                 <w:ilvl w:val="0"/>
                 <w:numId w:val="3"/>
               </w:numPr>
               <w:ind w:left="720" w:hanging="360"/>
               <w:rPr>
-                <w:sz w:val="24"/>
-                <w:szCs w:val="24"/>
-                <w:u w:val="none"/>
+                <w:highlight w:val="yellow"/>
               </w:rPr>
             </w:pPr>
             <w:r>
@@ -1340,6 +1340,7 @@
                 <w:b/>
                 <w:sz w:val="24"/>
                 <w:szCs w:val="24"/>
+                <w:highlight w:val="yellow"/>
               </w:rPr>
               <w:t xml:space="preserve">Flow: </w:t>
             </w:r>
@@ -1348,6 +1349,7 @@
                 <w:rFonts w:eastAsia="Helvetica Neue Light" w:cs="Helvetica Neue Light" w:ascii="Helvetica Neue Light" w:hAnsi="Helvetica Neue Light"/>
                 <w:sz w:val="24"/>
                 <w:szCs w:val="24"/>
+                <w:highlight w:val="yellow"/>
               </w:rPr>
               <w:t xml:space="preserve">Se puede solicitar un producto específico con la ruta </w:t>
             </w:r>
@@ -1357,6 +1359,7 @@
                 <w:b/>
                 <w:sz w:val="24"/>
                 <w:szCs w:val="24"/>
+                <w:highlight w:val="yellow"/>
               </w:rPr>
               <w:t>/productos/:id</w:t>
             </w:r>
@@ -1365,6 +1368,7 @@
                 <w:rFonts w:eastAsia="Helvetica Neue Light" w:cs="Helvetica Neue Light" w:ascii="Helvetica Neue Light" w:hAnsi="Helvetica Neue Light"/>
                 <w:sz w:val="24"/>
                 <w:szCs w:val="24"/>
+                <w:highlight w:val="yellow"/>
               </w:rPr>
               <w:t xml:space="preserve">, donde </w:t>
             </w:r>
@@ -1374,6 +1378,7 @@
                 <w:b/>
                 <w:sz w:val="24"/>
                 <w:szCs w:val="24"/>
+                <w:highlight w:val="yellow"/>
               </w:rPr>
               <w:t>id</w:t>
             </w:r>
@@ -1382,6 +1387,7 @@
                 <w:rFonts w:eastAsia="Helvetica Neue Light" w:cs="Helvetica Neue Light" w:ascii="Helvetica Neue Light" w:hAnsi="Helvetica Neue Light"/>
                 <w:sz w:val="24"/>
                 <w:szCs w:val="24"/>
+                <w:highlight w:val="yellow"/>
               </w:rPr>
               <w:t xml:space="preserve"> es el id del item generado por MongoDB y devolver la </w:t>
             </w:r>
@@ -1390,6 +1396,7 @@
                 <w:rFonts w:eastAsia="Helvetica Neue Light" w:cs="Helvetica Neue Light" w:ascii="Helvetica Neue Light" w:hAnsi="Helvetica Neue Light"/>
                 <w:sz w:val="24"/>
                 <w:szCs w:val="24"/>
+                <w:highlight w:val="yellow"/>
                 <w:u w:val="single"/>
               </w:rPr>
               <w:t>descripción del producto</w:t>
@@ -1399,13 +1406,14 @@
                 <w:rFonts w:eastAsia="Helvetica Neue Light" w:cs="Helvetica Neue Light" w:ascii="Helvetica Neue Light" w:hAnsi="Helvetica Neue Light"/>
                 <w:sz w:val="24"/>
                 <w:szCs w:val="24"/>
+                <w:highlight w:val="yellow"/>
               </w:rPr>
               <w:t xml:space="preserve"> ( foto, precio, selector de cantidad). </w:t>
             </w:r>
           </w:p>
           <w:p>
             <w:pPr>
-              <w:pStyle w:val="Normal1"/>
+              <w:pStyle w:val="LOnormal"/>
               <w:numPr>
                 <w:ilvl w:val="0"/>
                 <w:numId w:val="3"/>
@@ -1465,7 +1473,7 @@
           </w:p>
           <w:p>
             <w:pPr>
-              <w:pStyle w:val="Normal1"/>
+              <w:pStyle w:val="LOnormal"/>
               <w:ind w:left="720" w:hanging="0"/>
               <w:rPr>
                 <w:rFonts w:ascii="Helvetica Neue Light" w:hAnsi="Helvetica Neue Light" w:eastAsia="Helvetica Neue Light" w:cs="Helvetica Neue Light"/>
@@ -1483,7 +1491,7 @@
           </w:p>
           <w:p>
             <w:pPr>
-              <w:pStyle w:val="Normal1"/>
+              <w:pStyle w:val="LOnormal"/>
               <w:numPr>
                 <w:ilvl w:val="0"/>
                 <w:numId w:val="3"/>
@@ -1515,7 +1523,7 @@
           </w:p>
           <w:p>
             <w:pPr>
-              <w:pStyle w:val="Normal1"/>
+              <w:pStyle w:val="LOnormal"/>
               <w:numPr>
                 <w:ilvl w:val="1"/>
                 <w:numId w:val="3"/>
@@ -1539,7 +1547,7 @@
           </w:p>
           <w:p>
             <w:pPr>
-              <w:pStyle w:val="Normal1"/>
+              <w:pStyle w:val="LOnormal"/>
               <w:numPr>
                 <w:ilvl w:val="2"/>
                 <w:numId w:val="3"/>
@@ -1571,16 +1579,14 @@
           </w:p>
           <w:p>
             <w:pPr>
-              <w:pStyle w:val="Normal1"/>
+              <w:pStyle w:val="LOnormal"/>
               <w:numPr>
                 <w:ilvl w:val="2"/>
                 <w:numId w:val="3"/>
               </w:numPr>
               <w:ind w:left="2160" w:hanging="360"/>
               <w:rPr>
-                <w:sz w:val="24"/>
-                <w:szCs w:val="24"/>
-                <w:u w:val="none"/>
+                <w:highlight w:val="yellow"/>
               </w:rPr>
             </w:pPr>
             <w:r>
@@ -1589,6 +1595,7 @@
                 <w:b/>
                 <w:sz w:val="24"/>
                 <w:szCs w:val="24"/>
+                <w:highlight w:val="yellow"/>
               </w:rPr>
               <w:t xml:space="preserve">productos: </w:t>
             </w:r>
@@ -1597,29 +1604,29 @@
                 <w:rFonts w:eastAsia="Helvetica Neue Light" w:cs="Helvetica Neue Light" w:ascii="Helvetica Neue Light" w:hAnsi="Helvetica Neue Light"/>
                 <w:sz w:val="24"/>
                 <w:szCs w:val="24"/>
+                <w:highlight w:val="yellow"/>
               </w:rPr>
               <w:t>catálogo completo</w:t>
             </w:r>
           </w:p>
           <w:p>
             <w:pPr>
-              <w:pStyle w:val="Normal1"/>
+              <w:pStyle w:val="LOnormal"/>
               <w:numPr>
                 <w:ilvl w:val="3"/>
                 <w:numId w:val="3"/>
               </w:numPr>
               <w:ind w:left="2880" w:hanging="360"/>
               <w:rPr>
-                <w:sz w:val="24"/>
-                <w:szCs w:val="24"/>
-                <w:u w:val="none"/>
-              </w:rPr>
-            </w:pPr>
-            <w:r>
-              <w:rPr>
-                <w:rFonts w:eastAsia="Helvetica Neue Light" w:cs="Helvetica Neue Light" w:ascii="Helvetica Neue Light" w:hAnsi="Helvetica Neue Light"/>
-                <w:sz w:val="24"/>
-                <w:szCs w:val="24"/>
+                <w:highlight w:val="yellow"/>
+              </w:rPr>
+            </w:pPr>
+            <w:r>
+              <w:rPr>
+                <w:rFonts w:eastAsia="Helvetica Neue Light" w:cs="Helvetica Neue Light" w:ascii="Helvetica Neue Light" w:hAnsi="Helvetica Neue Light"/>
+                <w:sz w:val="24"/>
+                <w:szCs w:val="24"/>
+                <w:highlight w:val="yellow"/>
               </w:rPr>
               <w:t xml:space="preserve">Link para foto (puede almacenarse de modo estático en la página en una subruta </w:t>
             </w:r>
@@ -1629,6 +1636,7 @@
                 <w:b/>
                 <w:sz w:val="24"/>
                 <w:szCs w:val="24"/>
+                <w:highlight w:val="yellow"/>
               </w:rPr>
               <w:t>/images/:productoid</w:t>
             </w:r>
@@ -1637,103 +1645,98 @@
                 <w:rFonts w:eastAsia="Helvetica Neue Light" w:cs="Helvetica Neue Light" w:ascii="Helvetica Neue Light" w:hAnsi="Helvetica Neue Light"/>
                 <w:sz w:val="24"/>
                 <w:szCs w:val="24"/>
+                <w:highlight w:val="yellow"/>
               </w:rPr>
               <w:t xml:space="preserve"> )</w:t>
             </w:r>
           </w:p>
           <w:p>
             <w:pPr>
-              <w:pStyle w:val="Normal1"/>
+              <w:pStyle w:val="LOnormal"/>
               <w:numPr>
                 <w:ilvl w:val="3"/>
                 <w:numId w:val="3"/>
               </w:numPr>
               <w:ind w:left="2880" w:hanging="360"/>
               <w:rPr>
-                <w:rFonts w:ascii="Helvetica Neue Light" w:hAnsi="Helvetica Neue Light" w:eastAsia="Helvetica Neue Light" w:cs="Helvetica Neue Light"/>
-                <w:sz w:val="24"/>
-                <w:szCs w:val="24"/>
-                <w:u w:val="none"/>
-              </w:rPr>
-            </w:pPr>
-            <w:r>
-              <w:rPr>
-                <w:rFonts w:eastAsia="Helvetica Neue Light" w:cs="Helvetica Neue Light" w:ascii="Helvetica Neue Light" w:hAnsi="Helvetica Neue Light"/>
-                <w:sz w:val="24"/>
-                <w:szCs w:val="24"/>
+                <w:highlight w:val="yellow"/>
+              </w:rPr>
+            </w:pPr>
+            <w:r>
+              <w:rPr>
+                <w:rFonts w:eastAsia="Helvetica Neue Light" w:cs="Helvetica Neue Light" w:ascii="Helvetica Neue Light" w:hAnsi="Helvetica Neue Light"/>
+                <w:sz w:val="24"/>
+                <w:szCs w:val="24"/>
+                <w:highlight w:val="yellow"/>
               </w:rPr>
               <w:t>Precio unitario</w:t>
             </w:r>
           </w:p>
           <w:p>
             <w:pPr>
-              <w:pStyle w:val="Normal1"/>
+              <w:pStyle w:val="LOnormal"/>
               <w:numPr>
                 <w:ilvl w:val="3"/>
                 <w:numId w:val="3"/>
               </w:numPr>
               <w:ind w:left="2880" w:hanging="360"/>
               <w:rPr>
-                <w:rFonts w:ascii="Helvetica Neue Light" w:hAnsi="Helvetica Neue Light" w:eastAsia="Helvetica Neue Light" w:cs="Helvetica Neue Light"/>
-                <w:sz w:val="24"/>
-                <w:szCs w:val="24"/>
-                <w:u w:val="none"/>
-              </w:rPr>
-            </w:pPr>
-            <w:r>
-              <w:rPr>
-                <w:rFonts w:eastAsia="Helvetica Neue Light" w:cs="Helvetica Neue Light" w:ascii="Helvetica Neue Light" w:hAnsi="Helvetica Neue Light"/>
-                <w:sz w:val="24"/>
-                <w:szCs w:val="24"/>
+                <w:highlight w:val="yellow"/>
+              </w:rPr>
+            </w:pPr>
+            <w:r>
+              <w:rPr>
+                <w:rFonts w:eastAsia="Helvetica Neue Light" w:cs="Helvetica Neue Light" w:ascii="Helvetica Neue Light" w:hAnsi="Helvetica Neue Light"/>
+                <w:sz w:val="24"/>
+                <w:szCs w:val="24"/>
+                <w:highlight w:val="yellow"/>
               </w:rPr>
               <w:t>Descripción</w:t>
             </w:r>
           </w:p>
           <w:p>
             <w:pPr>
-              <w:pStyle w:val="Normal1"/>
+              <w:pStyle w:val="LOnormal"/>
               <w:numPr>
                 <w:ilvl w:val="3"/>
                 <w:numId w:val="3"/>
               </w:numPr>
               <w:ind w:left="2880" w:hanging="360"/>
               <w:rPr>
+                <w:highlight w:val="yellow"/>
+              </w:rPr>
+            </w:pPr>
+            <w:r>
+              <w:rPr>
+                <w:rFonts w:eastAsia="Helvetica Neue Light" w:cs="Helvetica Neue Light" w:ascii="Helvetica Neue Light" w:hAnsi="Helvetica Neue Light"/>
+                <w:sz w:val="24"/>
+                <w:szCs w:val="24"/>
+                <w:highlight w:val="yellow"/>
+              </w:rPr>
+              <w:t>Categoría</w:t>
+            </w:r>
+          </w:p>
+          <w:p>
+            <w:pPr>
+              <w:pStyle w:val="LOnormal"/>
+              <w:ind w:left="2880" w:hanging="0"/>
+              <w:rPr>
                 <w:rFonts w:ascii="Helvetica Neue Light" w:hAnsi="Helvetica Neue Light" w:eastAsia="Helvetica Neue Light" w:cs="Helvetica Neue Light"/>
                 <w:sz w:val="24"/>
                 <w:szCs w:val="24"/>
-                <w:u w:val="none"/>
-              </w:rPr>
-            </w:pPr>
-            <w:r>
-              <w:rPr>
-                <w:rFonts w:eastAsia="Helvetica Neue Light" w:cs="Helvetica Neue Light" w:ascii="Helvetica Neue Light" w:hAnsi="Helvetica Neue Light"/>
-                <w:sz w:val="24"/>
-                <w:szCs w:val="24"/>
-              </w:rPr>
-              <w:t>Categoría</w:t>
-            </w:r>
-          </w:p>
-          <w:p>
-            <w:pPr>
-              <w:pStyle w:val="Normal1"/>
-              <w:ind w:left="2880" w:hanging="0"/>
-              <w:rPr>
-                <w:rFonts w:ascii="Helvetica Neue Light" w:hAnsi="Helvetica Neue Light" w:eastAsia="Helvetica Neue Light" w:cs="Helvetica Neue Light"/>
-                <w:sz w:val="24"/>
-                <w:szCs w:val="24"/>
-              </w:rPr>
-            </w:pPr>
-            <w:r>
-              <w:rPr>
-                <w:rFonts w:eastAsia="Helvetica Neue Light" w:cs="Helvetica Neue Light" w:ascii="Helvetica Neue Light" w:hAnsi="Helvetica Neue Light"/>
-                <w:sz w:val="24"/>
-                <w:szCs w:val="24"/>
-              </w:rPr>
-            </w:r>
-          </w:p>
-          <w:p>
-            <w:pPr>
-              <w:pStyle w:val="Normal1"/>
+              </w:rPr>
+            </w:pPr>
+            <w:r>
+              <w:rPr>
+                <w:rFonts w:eastAsia="Helvetica Neue Light" w:cs="Helvetica Neue Light" w:ascii="Helvetica Neue Light" w:hAnsi="Helvetica Neue Light"/>
+                <w:sz w:val="24"/>
+                <w:szCs w:val="24"/>
+              </w:rPr>
+            </w:r>
+          </w:p>
+          <w:p>
+            <w:pPr>
+              <w:pStyle w:val="LOnormal"/>
               <w:numPr>
                 <w:ilvl w:val="2"/>
                 <w:numId w:val="3"/>
@@ -1764,7 +1767,7 @@
           </w:p>
           <w:p>
             <w:pPr>
-              <w:pStyle w:val="Normal1"/>
+              <w:pStyle w:val="LOnormal"/>
               <w:numPr>
                 <w:ilvl w:val="3"/>
                 <w:numId w:val="3"/>
@@ -1787,7 +1790,7 @@
           </w:p>
           <w:p>
             <w:pPr>
-              <w:pStyle w:val="Normal1"/>
+              <w:pStyle w:val="LOnormal"/>
               <w:numPr>
                 <w:ilvl w:val="3"/>
                 <w:numId w:val="3"/>
@@ -1811,7 +1814,7 @@
           </w:p>
           <w:p>
             <w:pPr>
-              <w:pStyle w:val="Normal1"/>
+              <w:pStyle w:val="LOnormal"/>
               <w:numPr>
                 <w:ilvl w:val="3"/>
                 <w:numId w:val="3"/>
@@ -1834,7 +1837,7 @@
           </w:p>
           <w:p>
             <w:pPr>
-              <w:pStyle w:val="Normal1"/>
+              <w:pStyle w:val="LOnormal"/>
               <w:numPr>
                 <w:ilvl w:val="3"/>
                 <w:numId w:val="3"/>
@@ -1857,7 +1860,7 @@
           </w:p>
           <w:p>
             <w:pPr>
-              <w:pStyle w:val="Normal1"/>
+              <w:pStyle w:val="LOnormal"/>
               <w:ind w:left="2880" w:hanging="0"/>
               <w:rPr>
                 <w:rFonts w:ascii="Helvetica Neue Light" w:hAnsi="Helvetica Neue Light" w:eastAsia="Helvetica Neue Light" w:cs="Helvetica Neue Light"/>
@@ -1875,7 +1878,7 @@
           </w:p>
           <w:p>
             <w:pPr>
-              <w:pStyle w:val="Normal1"/>
+              <w:pStyle w:val="LOnormal"/>
               <w:numPr>
                 <w:ilvl w:val="2"/>
                 <w:numId w:val="3"/>
@@ -1906,7 +1909,7 @@
           </w:p>
           <w:p>
             <w:pPr>
-              <w:pStyle w:val="Normal1"/>
+              <w:pStyle w:val="LOnormal"/>
               <w:numPr>
                 <w:ilvl w:val="3"/>
                 <w:numId w:val="3"/>
@@ -1929,7 +1932,7 @@
           </w:p>
           <w:p>
             <w:pPr>
-              <w:pStyle w:val="Normal1"/>
+              <w:pStyle w:val="LOnormal"/>
               <w:numPr>
                 <w:ilvl w:val="3"/>
                 <w:numId w:val="3"/>
@@ -1952,7 +1955,7 @@
           </w:p>
           <w:p>
             <w:pPr>
-              <w:pStyle w:val="Normal1"/>
+              <w:pStyle w:val="LOnormal"/>
               <w:numPr>
                 <w:ilvl w:val="3"/>
                 <w:numId w:val="3"/>
@@ -1975,7 +1978,7 @@
           </w:p>
           <w:p>
             <w:pPr>
-              <w:pStyle w:val="Normal1"/>
+              <w:pStyle w:val="LOnormal"/>
               <w:numPr>
                 <w:ilvl w:val="3"/>
                 <w:numId w:val="3"/>
@@ -1998,7 +2001,7 @@
           </w:p>
           <w:p>
             <w:pPr>
-              <w:pStyle w:val="Normal1"/>
+              <w:pStyle w:val="LOnormal"/>
               <w:ind w:left="2160" w:hanging="0"/>
               <w:rPr>
                 <w:rFonts w:ascii="Helvetica Neue" w:hAnsi="Helvetica Neue" w:eastAsia="Helvetica Neue" w:cs="Helvetica Neue"/>
@@ -2019,7 +2022,7 @@
           </w:p>
           <w:p>
             <w:pPr>
-              <w:pStyle w:val="Normal1"/>
+              <w:pStyle w:val="LOnormal"/>
               <w:numPr>
                 <w:ilvl w:val="2"/>
                 <w:numId w:val="3"/>
@@ -2067,7 +2070,7 @@
           </w:p>
           <w:p>
             <w:pPr>
-              <w:pStyle w:val="Normal1"/>
+              <w:pStyle w:val="LOnormal"/>
               <w:numPr>
                 <w:ilvl w:val="3"/>
                 <w:numId w:val="3"/>
@@ -2107,7 +2110,7 @@
           </w:p>
           <w:p>
             <w:pPr>
-              <w:pStyle w:val="Normal1"/>
+              <w:pStyle w:val="LOnormal"/>
               <w:numPr>
                 <w:ilvl w:val="3"/>
                 <w:numId w:val="3"/>
@@ -2130,7 +2133,7 @@
           </w:p>
           <w:p>
             <w:pPr>
-              <w:pStyle w:val="Normal1"/>
+              <w:pStyle w:val="LOnormal"/>
               <w:numPr>
                 <w:ilvl w:val="3"/>
                 <w:numId w:val="3"/>
@@ -2153,7 +2156,7 @@
           </w:p>
           <w:p>
             <w:pPr>
-              <w:pStyle w:val="Normal1"/>
+              <w:pStyle w:val="LOnormal"/>
               <w:numPr>
                 <w:ilvl w:val="3"/>
                 <w:numId w:val="3"/>
@@ -2176,7 +2179,7 @@
           </w:p>
           <w:p>
             <w:pPr>
-              <w:pStyle w:val="Normal1"/>
+              <w:pStyle w:val="LOnormal"/>
               <w:numPr>
                 <w:ilvl w:val="3"/>
                 <w:numId w:val="3"/>
@@ -2199,7 +2202,7 @@
           </w:p>
           <w:p>
             <w:pPr>
-              <w:pStyle w:val="Normal1"/>
+              <w:pStyle w:val="LOnormal"/>
               <w:ind w:left="2880" w:hanging="0"/>
               <w:rPr>
                 <w:rFonts w:ascii="Helvetica Neue" w:hAnsi="Helvetica Neue" w:eastAsia="Helvetica Neue" w:cs="Helvetica Neue"/>
@@ -2220,7 +2223,7 @@
           </w:p>
           <w:p>
             <w:pPr>
-              <w:pStyle w:val="Normal1"/>
+              <w:pStyle w:val="LOnormal"/>
               <w:ind w:left="2880" w:hanging="0"/>
               <w:rPr>
                 <w:rFonts w:ascii="Helvetica Neue" w:hAnsi="Helvetica Neue" w:eastAsia="Helvetica Neue" w:cs="Helvetica Neue"/>
@@ -2241,7 +2244,7 @@
           </w:p>
           <w:p>
             <w:pPr>
-              <w:pStyle w:val="Normal1"/>
+              <w:pStyle w:val="LOnormal"/>
               <w:numPr>
                 <w:ilvl w:val="0"/>
                 <w:numId w:val="3"/>
@@ -2265,7 +2268,7 @@
           </w:p>
           <w:p>
             <w:pPr>
-              <w:pStyle w:val="Normal1"/>
+              <w:pStyle w:val="LOnormal"/>
               <w:numPr>
                 <w:ilvl w:val="0"/>
                 <w:numId w:val="3"/>
@@ -2289,7 +2292,7 @@
           </w:p>
           <w:p>
             <w:pPr>
-              <w:pStyle w:val="Normal1"/>
+              <w:pStyle w:val="LOnormal"/>
               <w:numPr>
                 <w:ilvl w:val="0"/>
                 <w:numId w:val="3"/>
@@ -2367,7 +2370,7 @@
     </w:tbl>
     <w:p>
       <w:pPr>
-        <w:pStyle w:val="Normal1"/>
+        <w:pStyle w:val="LOnormal"/>
         <w:widowControl w:val="false"/>
         <w:spacing w:lineRule="auto" w:line="240"/>
         <w:rPr>
@@ -2386,7 +2389,7 @@
     </w:p>
     <w:p>
       <w:pPr>
-        <w:pStyle w:val="Normal1"/>
+        <w:pStyle w:val="LOnormal"/>
         <w:widowControl w:val="false"/>
         <w:spacing w:lineRule="auto" w:line="240"/>
         <w:rPr>
@@ -2405,7 +2408,7 @@
     </w:p>
     <w:p>
       <w:pPr>
-        <w:pStyle w:val="Normal1"/>
+        <w:pStyle w:val="LOnormal"/>
         <w:widowControl w:val="false"/>
         <w:spacing w:lineRule="auto" w:line="240"/>
         <w:rPr>
@@ -2455,11 +2458,10 @@
           </w:tcPr>
           <w:p>
             <w:pPr>
-              <w:pStyle w:val="Normal1"/>
+              <w:pStyle w:val="LOnormal"/>
               <w:keepNext w:val="false"/>
               <w:keepLines w:val="false"/>
               <w:widowControl w:val="false"/>
-              <w:pBdr/>
               <w:shd w:val="clear" w:fill="auto"/>
               <w:spacing w:lineRule="auto" w:line="240" w:before="0" w:after="0"/>
               <w:ind w:left="0" w:right="0" w:hanging="0"/>
@@ -2518,11 +2520,10 @@
           </w:tcPr>
           <w:p>
             <w:pPr>
-              <w:pStyle w:val="Normal1"/>
+              <w:pStyle w:val="LOnormal"/>
               <w:keepNext w:val="false"/>
               <w:keepLines w:val="false"/>
               <w:widowControl w:val="false"/>
-              <w:pBdr/>
               <w:shd w:val="clear" w:fill="auto"/>
               <w:spacing w:lineRule="auto" w:line="240" w:before="0" w:after="0"/>
               <w:ind w:left="0" w:right="0" w:hanging="0"/>
@@ -2572,11 +2573,10 @@
           </w:p>
           <w:p>
             <w:pPr>
-              <w:pStyle w:val="Normal1"/>
+              <w:pStyle w:val="LOnormal"/>
               <w:keepNext w:val="false"/>
               <w:keepLines w:val="false"/>
               <w:widowControl w:val="false"/>
-              <w:pBdr/>
               <w:shd w:val="clear" w:fill="auto"/>
               <w:spacing w:lineRule="auto" w:line="240" w:before="0" w:after="0"/>
               <w:ind w:left="0" w:right="0" w:hanging="0"/>
@@ -2600,7 +2600,7 @@
           </w:p>
           <w:p>
             <w:pPr>
-              <w:pStyle w:val="Normal1"/>
+              <w:pStyle w:val="LOnormal"/>
               <w:numPr>
                 <w:ilvl w:val="0"/>
                 <w:numId w:val="4"/>
@@ -2633,7 +2633,7 @@
           </w:p>
           <w:p>
             <w:pPr>
-              <w:pStyle w:val="Normal1"/>
+              <w:pStyle w:val="LOnormal"/>
               <w:numPr>
                 <w:ilvl w:val="0"/>
                 <w:numId w:val="4"/>
@@ -2699,7 +2699,7 @@
           </w:p>
           <w:p>
             <w:pPr>
-              <w:pStyle w:val="Normal1"/>
+              <w:pStyle w:val="LOnormal"/>
               <w:numPr>
                 <w:ilvl w:val="0"/>
                 <w:numId w:val="4"/>
@@ -2748,7 +2748,7 @@
           </w:p>
           <w:p>
             <w:pPr>
-              <w:pStyle w:val="Normal1"/>
+              <w:pStyle w:val="LOnormal"/>
               <w:numPr>
                 <w:ilvl w:val="0"/>
                 <w:numId w:val="4"/>
@@ -2800,7 +2800,7 @@
     </w:tbl>
     <w:p>
       <w:pPr>
-        <w:pStyle w:val="Normal1"/>
+        <w:pStyle w:val="LOnormal"/>
         <w:widowControl w:val="false"/>
         <w:spacing w:lineRule="auto" w:line="240"/>
         <w:rPr>
@@ -2819,7 +2819,7 @@
     </w:p>
     <w:p>
       <w:pPr>
-        <w:pStyle w:val="Normal1"/>
+        <w:pStyle w:val="LOnormal"/>
         <w:widowControl w:val="false"/>
         <w:spacing w:lineRule="auto" w:line="240"/>
         <w:rPr>
@@ -2869,7 +2869,7 @@
           </w:tcPr>
           <w:p>
             <w:pPr>
-              <w:pStyle w:val="Normal1"/>
+              <w:pStyle w:val="LOnormal"/>
               <w:rPr>
                 <w:rFonts w:ascii="Helvetica Neue Light" w:hAnsi="Helvetica Neue Light" w:eastAsia="Helvetica Neue Light" w:cs="Helvetica Neue Light"/>
                 <w:sz w:val="24"/>
@@ -2904,7 +2904,7 @@
           </w:tcPr>
           <w:p>
             <w:pPr>
-              <w:pStyle w:val="Normal1"/>
+              <w:pStyle w:val="LOnormal"/>
               <w:numPr>
                 <w:ilvl w:val="0"/>
                 <w:numId w:val="2"/>
@@ -2928,7 +2928,7 @@
           </w:p>
           <w:p>
             <w:pPr>
-              <w:pStyle w:val="Normal1"/>
+              <w:pStyle w:val="LOnormal"/>
               <w:numPr>
                 <w:ilvl w:val="0"/>
                 <w:numId w:val="2"/>
@@ -2955,7 +2955,7 @@
     </w:tbl>
     <w:p>
       <w:pPr>
-        <w:pStyle w:val="Normal1"/>
+        <w:pStyle w:val="LOnormal"/>
         <w:ind w:left="0" w:hanging="0"/>
         <w:rPr>
           <w:rFonts w:ascii="Helvetica Neue Light" w:hAnsi="Helvetica Neue Light" w:eastAsia="Helvetica Neue Light" w:cs="Helvetica Neue Light"/>
@@ -2986,7 +2986,7 @@
 <w:ftr xmlns:o="urn:schemas-microsoft-com:office:office" xmlns:r="http://schemas.openxmlformats.org/officeDocument/2006/relationships" xmlns:v="urn:schemas-microsoft-com:vml" xmlns:w="http://schemas.openxmlformats.org/wordprocessingml/2006/main" xmlns:w10="urn:schemas-microsoft-com:office:word" xmlns:wp="http://schemas.openxmlformats.org/drawingml/2006/wordprocessingDrawing" xmlns:wps="http://schemas.microsoft.com/office/word/2010/wordprocessingShape" xmlns:wpg="http://schemas.microsoft.com/office/word/2010/wordprocessingGroup" xmlns:mc="http://schemas.openxmlformats.org/markup-compatibility/2006" xmlns:wp14="http://schemas.microsoft.com/office/word/2010/wordprocessingDrawing" xmlns:w14="http://schemas.microsoft.com/office/word/2010/wordml" mc:Ignorable="w14 wp14">
   <w:p>
     <w:pPr>
-      <w:pStyle w:val="Normal1"/>
+      <w:pStyle w:val="LOnormal"/>
       <w:rPr>
         <w:rFonts w:ascii="Helvetica Neue Light" w:hAnsi="Helvetica Neue Light" w:eastAsia="Helvetica Neue Light" w:cs="Helvetica Neue Light"/>
         <w:i/>
@@ -3008,7 +3008,7 @@
 <w:hdr xmlns:o="urn:schemas-microsoft-com:office:office" xmlns:r="http://schemas.openxmlformats.org/officeDocument/2006/relationships" xmlns:v="urn:schemas-microsoft-com:vml" xmlns:w="http://schemas.openxmlformats.org/wordprocessingml/2006/main" xmlns:w10="urn:schemas-microsoft-com:office:word" xmlns:wp="http://schemas.openxmlformats.org/drawingml/2006/wordprocessingDrawing" xmlns:wps="http://schemas.microsoft.com/office/word/2010/wordprocessingShape" xmlns:wpg="http://schemas.microsoft.com/office/word/2010/wordprocessingGroup" xmlns:mc="http://schemas.openxmlformats.org/markup-compatibility/2006" xmlns:wp14="http://schemas.microsoft.com/office/word/2010/wordprocessingDrawing" xmlns:w14="http://schemas.microsoft.com/office/word/2010/wordml" mc:Ignorable="w14 wp14">
   <w:p>
     <w:pPr>
-      <w:pStyle w:val="Normal1"/>
+      <w:pStyle w:val="LOnormal"/>
       <w:jc w:val="right"/>
       <w:rPr/>
     </w:pPr>
@@ -3889,7 +3889,6 @@
     <w:rPrDefault>
       <w:rPr>
         <w:rFonts w:ascii="Arial" w:hAnsi="Arial" w:eastAsia="Arial" w:cs="Arial"/>
-        <w:sz w:val="22"/>
         <w:szCs w:val="22"/>
         <w:lang w:val="es" w:eastAsia="zh-CN" w:bidi="hi-IN"/>
       </w:rPr>
@@ -3905,6 +3904,7 @@
     <w:qFormat/>
     <w:pPr>
       <w:widowControl/>
+      <w:suppressAutoHyphens w:val="true"/>
       <w:bidi w:val="0"/>
       <w:spacing w:lineRule="auto" w:line="276" w:before="0" w:after="0"/>
       <w:jc w:val="left"/>
@@ -3920,8 +3920,8 @@
   </w:style>
   <w:style w:type="paragraph" w:styleId="Ttulo1">
     <w:name w:val="Heading 1"/>
-    <w:basedOn w:val="Normal1"/>
-    <w:next w:val="Normal1"/>
+    <w:basedOn w:val="LOnormal"/>
+    <w:next w:val="LOnormal"/>
     <w:qFormat/>
     <w:pPr>
       <w:keepNext w:val="true"/>
@@ -3935,8 +3935,8 @@
   </w:style>
   <w:style w:type="paragraph" w:styleId="Ttulo2">
     <w:name w:val="Heading 2"/>
-    <w:basedOn w:val="Normal1"/>
-    <w:next w:val="Normal1"/>
+    <w:basedOn w:val="LOnormal"/>
+    <w:next w:val="LOnormal"/>
     <w:qFormat/>
     <w:pPr>
       <w:keepNext w:val="true"/>
@@ -3951,8 +3951,8 @@
   </w:style>
   <w:style w:type="paragraph" w:styleId="Ttulo3">
     <w:name w:val="Heading 3"/>
-    <w:basedOn w:val="Normal1"/>
-    <w:next w:val="Normal1"/>
+    <w:basedOn w:val="LOnormal"/>
+    <w:next w:val="LOnormal"/>
     <w:qFormat/>
     <w:pPr>
       <w:keepNext w:val="true"/>
@@ -3968,8 +3968,8 @@
   </w:style>
   <w:style w:type="paragraph" w:styleId="Ttulo4">
     <w:name w:val="Heading 4"/>
-    <w:basedOn w:val="Normal1"/>
-    <w:next w:val="Normal1"/>
+    <w:basedOn w:val="LOnormal"/>
+    <w:next w:val="LOnormal"/>
     <w:qFormat/>
     <w:pPr>
       <w:keepNext w:val="true"/>
@@ -3984,8 +3984,8 @@
   </w:style>
   <w:style w:type="paragraph" w:styleId="Ttulo5">
     <w:name w:val="Heading 5"/>
-    <w:basedOn w:val="Normal1"/>
-    <w:next w:val="Normal1"/>
+    <w:basedOn w:val="LOnormal"/>
+    <w:next w:val="LOnormal"/>
     <w:qFormat/>
     <w:pPr>
       <w:keepNext w:val="true"/>
@@ -4000,8 +4000,8 @@
   </w:style>
   <w:style w:type="paragraph" w:styleId="Ttulo6">
     <w:name w:val="Heading 6"/>
-    <w:basedOn w:val="Normal1"/>
-    <w:next w:val="Normal1"/>
+    <w:basedOn w:val="LOnormal"/>
+    <w:next w:val="LOnormal"/>
     <w:qFormat/>
     <w:pPr>
       <w:keepNext w:val="true"/>
@@ -4073,11 +4073,12 @@
       <w:rFonts w:cs="Lohit Devanagari"/>
     </w:rPr>
   </w:style>
-  <w:style w:type="paragraph" w:styleId="Normal1" w:default="1">
+  <w:style w:type="paragraph" w:styleId="LOnormal" w:default="1">
     <w:name w:val="LO-normal"/>
     <w:qFormat/>
     <w:pPr>
       <w:widowControl/>
+      <w:suppressAutoHyphens w:val="true"/>
       <w:bidi w:val="0"/>
       <w:spacing w:lineRule="auto" w:line="276" w:before="0" w:after="0"/>
       <w:jc w:val="left"/>
@@ -4093,8 +4094,8 @@
   </w:style>
   <w:style w:type="paragraph" w:styleId="Ttulogeneral">
     <w:name w:val="Title"/>
-    <w:basedOn w:val="Normal1"/>
-    <w:next w:val="Normal1"/>
+    <w:basedOn w:val="LOnormal"/>
+    <w:next w:val="LOnormal"/>
     <w:qFormat/>
     <w:pPr>
       <w:keepNext w:val="true"/>
@@ -4108,8 +4109,8 @@
   </w:style>
   <w:style w:type="paragraph" w:styleId="Subttulo">
     <w:name w:val="Subtitle"/>
-    <w:basedOn w:val="Normal1"/>
-    <w:next w:val="Normal1"/>
+    <w:basedOn w:val="LOnormal"/>
+    <w:next w:val="LOnormal"/>
     <w:qFormat/>
     <w:pPr>
       <w:keepNext w:val="true"/>

</xml_diff>